<commit_message>
DAy 04 and day 06 done
</commit_message>
<xml_diff>
--- a/Received/6/Class_6_Computer_2082_Second_Term.docx
+++ b/Received/6/Class_6_Computer_2082_Second_Term.docx
@@ -206,7 +206,16 @@
           <w:szCs w:val="24"/>
           <w:u w:val="single"/>
         </w:rPr>
-        <w:t>Class: 7</w:t>
+        <w:t xml:space="preserve">Class: </w:t>
+      </w:r>
+      <w:r>
+        <w:rPr>
+          <w:rFonts w:ascii="Times New Roman" w:hAnsi="Times New Roman" w:cs="Times New Roman"/>
+          <w:sz w:val="24"/>
+          <w:szCs w:val="24"/>
+          <w:u w:val="single"/>
+        </w:rPr>
+        <w:t>6</w:t>
       </w:r>
       <w:r>
         <w:rPr>
@@ -1842,7 +1851,16 @@
           <w:szCs w:val="24"/>
           <w:u w:val="single"/>
         </w:rPr>
-        <w:t>Class: 7</w:t>
+        <w:t xml:space="preserve">Class: </w:t>
+      </w:r>
+      <w:r>
+        <w:rPr>
+          <w:rFonts w:ascii="Times New Roman" w:hAnsi="Times New Roman" w:cs="Times New Roman"/>
+          <w:sz w:val="24"/>
+          <w:szCs w:val="24"/>
+          <w:u w:val="single"/>
+        </w:rPr>
+        <w:t>6</w:t>
       </w:r>
       <w:r>
         <w:rPr>

</xml_diff>